<commit_message>
Changes for contacts were applied.
</commit_message>
<xml_diff>
--- a/assets/docs/Resume.docx
+++ b/assets/docs/Resume.docx
@@ -386,22 +386,22 @@
                 <w:noProof/>
                 <w:lang w:val="en-US"/>
               </w:rPr>
-              <w:t>PHONE</w:t>
-            </w:r>
-          </w:p>
-          <w:p>
-            <w:pPr>
-              <w:rPr>
-                <w:noProof/>
-                <w:lang w:val="en-US"/>
-              </w:rPr>
-            </w:pPr>
-            <w:r>
-              <w:rPr>
-                <w:noProof/>
-                <w:lang w:val="en-US"/>
-              </w:rPr>
-              <w:t>067 518 22 22</w:t>
+              <w:t>TELEGRAM</w:t>
+            </w:r>
+          </w:p>
+          <w:p>
+            <w:pPr>
+              <w:rPr>
+                <w:noProof/>
+                <w:lang w:val="en-US"/>
+              </w:rPr>
+            </w:pPr>
+            <w:r>
+              <w:rPr>
+                <w:noProof/>
+                <w:lang w:val="en-US"/>
+              </w:rPr>
+              <w:t>@vadymvoitsekhovskyi</w:t>
             </w:r>
           </w:p>
           <w:p>
@@ -1735,6 +1735,7 @@
   <w:style w:type="character" w:default="1" w:styleId="a0">
     <w:name w:val="Default Paragraph Font"/>
     <w:uiPriority w:val="1"/>
+    <w:semiHidden/>
     <w:unhideWhenUsed/>
   </w:style>
   <w:style w:type="table" w:default="1" w:styleId="a1">
@@ -2223,6 +2224,7 @@
     <w:rsid w:val="001247A7"/>
     <w:rsid w:val="001A3DA5"/>
     <w:rsid w:val="00297E3C"/>
+    <w:rsid w:val="006D6737"/>
     <w:rsid w:val="006D7652"/>
     <w:rsid w:val="007005C4"/>
     <w:rsid w:val="007A4D84"/>
@@ -2239,6 +2241,7 @@
     <w:rsid w:val="00F14DF4"/>
     <w:rsid w:val="00F170E0"/>
     <w:rsid w:val="00FD10AA"/>
+    <w:rsid w:val="00FF5670"/>
   </w:rsids>
   <m:mathPr>
     <m:mathFont m:val="Cambria Math"/>
@@ -3030,6 +3033,23 @@
 </file>
 
 <file path=customXml/item1.xml><?xml version="1.0" encoding="utf-8"?>
+<p:properties xmlns:p="http://schemas.microsoft.com/office/2006/metadata/properties" xmlns:xsi="http://www.w3.org/2001/XMLSchema-instance" xmlns:pc="http://schemas.microsoft.com/office/infopath/2007/PartnerControls">
+  <documentManagement>
+    <MediaServiceKeyPoints xmlns="71af3243-3dd4-4a8d-8c0d-dd76da1f02a5" xsi:nil="true"/>
+  </documentManagement>
+</p:properties>
+</file>
+
+<file path=customXml/item2.xml><?xml version="1.0" encoding="utf-8"?>
+<?mso-contentType ?>
+<FormTemplates xmlns="http://schemas.microsoft.com/sharepoint/v3/contenttype/forms">
+  <Display>DocumentLibraryForm</Display>
+  <Edit>DocumentLibraryForm</Edit>
+  <New>DocumentLibraryForm</New>
+</FormTemplates>
+</file>
+
+<file path=customXml/item3.xml><?xml version="1.0" encoding="utf-8"?>
 <ct:contentTypeSchema xmlns:ct="http://schemas.microsoft.com/office/2006/metadata/contentType" xmlns:ma="http://schemas.microsoft.com/office/2006/metadata/properties/metaAttributes" ct:_="" ma:_="" ma:contentTypeName="Document" ma:contentTypeID="0x01010079F111ED35F8CC479449609E8A0923A6" ma:contentTypeVersion="11" ma:contentTypeDescription="Create a new document." ma:contentTypeScope="" ma:versionID="1c2eb7a32e66fb6e4260f3771546a5e2">
   <xsd:schema xmlns:xsd="http://www.w3.org/2001/XMLSchema" xmlns:xs="http://www.w3.org/2001/XMLSchema" xmlns:p="http://schemas.microsoft.com/office/2006/metadata/properties" xmlns:ns2="71af3243-3dd4-4a8d-8c0d-dd76da1f02a5" xmlns:ns3="16c05727-aa75-4e4a-9b5f-8a80a1165891" targetNamespace="http://schemas.microsoft.com/office/2006/metadata/properties" ma:root="true" ma:fieldsID="04e1f6479c48b08974ba73b5ca973489" ns2:_="" ns3:_="">
     <xsd:import namespace="71af3243-3dd4-4a8d-8c0d-dd76da1f02a5"/>
@@ -3240,28 +3260,29 @@
 </ct:contentTypeSchema>
 </file>
 
-<file path=customXml/item2.xml><?xml version="1.0" encoding="utf-8"?>
-<?mso-contentType ?>
-<FormTemplates xmlns="http://schemas.microsoft.com/sharepoint/v3/contenttype/forms">
-  <Display>DocumentLibraryForm</Display>
-  <Edit>DocumentLibraryForm</Edit>
-  <New>DocumentLibraryForm</New>
-</FormTemplates>
-</file>
-
-<file path=customXml/item3.xml><?xml version="1.0" encoding="utf-8"?>
-<p:properties xmlns:p="http://schemas.microsoft.com/office/2006/metadata/properties" xmlns:xsi="http://www.w3.org/2001/XMLSchema-instance" xmlns:pc="http://schemas.microsoft.com/office/infopath/2007/PartnerControls">
-  <documentManagement>
-    <MediaServiceKeyPoints xmlns="71af3243-3dd4-4a8d-8c0d-dd76da1f02a5" xsi:nil="true"/>
-  </documentManagement>
-</p:properties>
-</file>
-
 <file path=customXml/item4.xml><?xml version="1.0" encoding="utf-8"?>
 <b:Sources xmlns:b="http://schemas.openxmlformats.org/officeDocument/2006/bibliography" xmlns="http://schemas.openxmlformats.org/officeDocument/2006/bibliography" SelectedStyle="\APASixthEditionOfficeOnline.xsl" StyleName="APA" Version="6"/>
 </file>
 
 <file path=customXml/itemProps1.xml><?xml version="1.0" encoding="utf-8"?>
+<ds:datastoreItem xmlns:ds="http://schemas.openxmlformats.org/officeDocument/2006/customXml" ds:itemID="{DD14EC26-251D-443A-AF4F-B15D0F3B0F84}">
+  <ds:schemaRefs>
+    <ds:schemaRef ds:uri="http://schemas.microsoft.com/office/2006/metadata/properties"/>
+    <ds:schemaRef ds:uri="http://schemas.microsoft.com/office/infopath/2007/PartnerControls"/>
+    <ds:schemaRef ds:uri="71af3243-3dd4-4a8d-8c0d-dd76da1f02a5"/>
+  </ds:schemaRefs>
+</ds:datastoreItem>
+</file>
+
+<file path=customXml/itemProps2.xml><?xml version="1.0" encoding="utf-8"?>
+<ds:datastoreItem xmlns:ds="http://schemas.openxmlformats.org/officeDocument/2006/customXml" ds:itemID="{18506A0D-4821-47C2-BD9B-CACF27C6B108}">
+  <ds:schemaRefs>
+    <ds:schemaRef ds:uri="http://schemas.microsoft.com/sharepoint/v3/contenttype/forms"/>
+  </ds:schemaRefs>
+</ds:datastoreItem>
+</file>
+
+<file path=customXml/itemProps3.xml><?xml version="1.0" encoding="utf-8"?>
 <ds:datastoreItem xmlns:ds="http://schemas.openxmlformats.org/officeDocument/2006/customXml" ds:itemID="{8143E149-BD72-41A7-8F13-AF59DE30D6FA}">
   <ds:schemaRefs>
     <ds:schemaRef ds:uri="http://schemas.microsoft.com/office/2006/metadata/contentType"/>
@@ -3280,24 +3301,6 @@
 </ds:datastoreItem>
 </file>
 
-<file path=customXml/itemProps2.xml><?xml version="1.0" encoding="utf-8"?>
-<ds:datastoreItem xmlns:ds="http://schemas.openxmlformats.org/officeDocument/2006/customXml" ds:itemID="{18506A0D-4821-47C2-BD9B-CACF27C6B108}">
-  <ds:schemaRefs>
-    <ds:schemaRef ds:uri="http://schemas.microsoft.com/sharepoint/v3/contenttype/forms"/>
-  </ds:schemaRefs>
-</ds:datastoreItem>
-</file>
-
-<file path=customXml/itemProps3.xml><?xml version="1.0" encoding="utf-8"?>
-<ds:datastoreItem xmlns:ds="http://schemas.openxmlformats.org/officeDocument/2006/customXml" ds:itemID="{DD14EC26-251D-443A-AF4F-B15D0F3B0F84}">
-  <ds:schemaRefs>
-    <ds:schemaRef ds:uri="http://schemas.microsoft.com/office/2006/metadata/properties"/>
-    <ds:schemaRef ds:uri="http://schemas.microsoft.com/office/infopath/2007/PartnerControls"/>
-    <ds:schemaRef ds:uri="71af3243-3dd4-4a8d-8c0d-dd76da1f02a5"/>
-  </ds:schemaRefs>
-</ds:datastoreItem>
-</file>
-
 <file path=customXml/itemProps4.xml><?xml version="1.0" encoding="utf-8"?>
 <ds:datastoreItem xmlns:ds="http://schemas.openxmlformats.org/officeDocument/2006/customXml" ds:itemID="{B8DB7C69-7D0B-4E5B-BAEB-A0A1C16185F9}">
   <ds:schemaRefs>

</xml_diff>

<commit_message>
Added minor changes to docs folder.
</commit_message>
<xml_diff>
--- a/assets/docs/Resume.docx
+++ b/assets/docs/Resume.docx
@@ -552,9 +552,14 @@
               </w:tabs>
               <w:rPr>
                 <w:noProof/>
-                <w:lang w:val="en-US"/>
-              </w:rPr>
-            </w:pPr>
+              </w:rPr>
+            </w:pPr>
+            <w:r>
+              <w:rPr>
+                <w:noProof/>
+              </w:rPr>
+              <w:tab/>
+            </w:r>
           </w:p>
         </w:tc>
         <w:tc>
@@ -898,108 +903,82 @@
             <w:r>
               <w:rPr>
                 <w:noProof/>
-                <w:lang w:val="en-US"/>
               </w:rPr>
               <w:tab/>
             </w:r>
             <w:r>
               <w:rPr>
                 <w:noProof/>
-                <w:lang w:val="en-US"/>
+                <w:lang w:val="en-US" w:bidi="uk-UA"/>
+              </w:rPr>
+              <w:t>JavaScript game</w:t>
+            </w:r>
+          </w:p>
+          <w:p>
+            <w:pPr>
+              <w:rPr>
+                <w:noProof/>
+                <w:lang w:val="en-US"/>
+              </w:rPr>
+            </w:pPr>
+            <w:r>
+              <w:rPr>
+                <w:noProof/>
+                <w:lang w:val="en-US"/>
+              </w:rPr>
+              <w:t>github.com/vadim-x64/DoSmart</w:t>
+            </w:r>
+            <w:r>
+              <w:rPr>
+                <w:noProof/>
               </w:rPr>
               <w:tab/>
             </w:r>
             <w:r>
               <w:rPr>
                 <w:noProof/>
+              </w:rPr>
+              <w:tab/>
+            </w:r>
+            <w:r>
+              <w:rPr>
+                <w:noProof/>
                 <w:lang w:val="en-US" w:bidi="uk-UA"/>
               </w:rPr>
-              <w:t>JavaScript game</w:t>
-            </w:r>
-          </w:p>
-          <w:p>
-            <w:pPr>
-              <w:rPr>
-                <w:noProof/>
-                <w:lang w:val="en-US"/>
-              </w:rPr>
-            </w:pPr>
-            <w:r>
-              <w:rPr>
-                <w:noProof/>
-                <w:lang w:val="en-US"/>
-              </w:rPr>
-              <w:t>github.com/vadim-x64/DoSmart</w:t>
-            </w:r>
-            <w:r>
-              <w:rPr>
-                <w:noProof/>
-                <w:lang w:val="en-US"/>
+              <w:t>todo in Java</w:t>
+            </w:r>
+          </w:p>
+          <w:p>
+            <w:pPr>
+              <w:rPr>
+                <w:noProof/>
+                <w:lang w:val="en-US" w:bidi="uk-UA"/>
+              </w:rPr>
+            </w:pPr>
+            <w:r>
+              <w:rPr>
+                <w:noProof/>
+                <w:lang w:val="en-US"/>
+              </w:rPr>
+              <w:t>github.com/vadim-x64/_MyBlog</w:t>
+            </w:r>
+            <w:r>
+              <w:rPr>
+                <w:noProof/>
               </w:rPr>
               <w:tab/>
             </w:r>
             <w:r>
               <w:rPr>
                 <w:noProof/>
-                <w:lang w:val="en-US"/>
               </w:rPr>
               <w:tab/>
             </w:r>
             <w:r>
               <w:rPr>
                 <w:noProof/>
-                <w:lang w:val="en-US"/>
-              </w:rPr>
-              <w:tab/>
-            </w:r>
-            <w:r>
-              <w:rPr>
-                <w:noProof/>
                 <w:lang w:val="en-US" w:bidi="uk-UA"/>
               </w:rPr>
-              <w:t>todo in Java</w:t>
-            </w:r>
-          </w:p>
-          <w:p>
-            <w:pPr>
-              <w:rPr>
-                <w:noProof/>
-                <w:lang w:val="en-US" w:bidi="uk-UA"/>
-              </w:rPr>
-            </w:pPr>
-            <w:r>
-              <w:rPr>
-                <w:noProof/>
-                <w:lang w:val="en-US"/>
-              </w:rPr>
-              <w:t>github.com/vadim-x64/_MyBlog</w:t>
-            </w:r>
-            <w:r>
-              <w:rPr>
-                <w:noProof/>
-                <w:lang w:val="en-US"/>
-              </w:rPr>
-              <w:tab/>
-            </w:r>
-            <w:r>
-              <w:rPr>
-                <w:noProof/>
-                <w:lang w:val="en-US"/>
-              </w:rPr>
-              <w:tab/>
-            </w:r>
-            <w:r>
-              <w:rPr>
-                <w:noProof/>
-                <w:lang w:val="en-US"/>
-              </w:rPr>
-              <w:tab/>
-            </w:r>
-            <w:r>
-              <w:rPr>
-                <w:noProof/>
-                <w:lang w:val="en-US" w:bidi="uk-UA"/>
-              </w:rPr>
               <w:t>blog on .NET</w:t>
             </w:r>
           </w:p>
@@ -1007,7 +986,6 @@
             <w:pPr>
               <w:rPr>
                 <w:noProof/>
-                <w:lang w:val="en-US"/>
               </w:rPr>
             </w:pPr>
           </w:p>
@@ -2223,6 +2201,7 @@
     <w:rsidRoot w:val="00F170E0"/>
     <w:rsid w:val="001247A7"/>
     <w:rsid w:val="001A3DA5"/>
+    <w:rsid w:val="001C27F0"/>
     <w:rsid w:val="00297E3C"/>
     <w:rsid w:val="006D6737"/>
     <w:rsid w:val="006D7652"/>
@@ -2238,6 +2217,7 @@
     <w:rsid w:val="00DA0258"/>
     <w:rsid w:val="00DF2ECD"/>
     <w:rsid w:val="00E02482"/>
+    <w:rsid w:val="00E27E32"/>
     <w:rsid w:val="00F14DF4"/>
     <w:rsid w:val="00F170E0"/>
     <w:rsid w:val="00FD10AA"/>
@@ -3033,23 +3013,6 @@
 </file>
 
 <file path=customXml/item1.xml><?xml version="1.0" encoding="utf-8"?>
-<p:properties xmlns:p="http://schemas.microsoft.com/office/2006/metadata/properties" xmlns:xsi="http://www.w3.org/2001/XMLSchema-instance" xmlns:pc="http://schemas.microsoft.com/office/infopath/2007/PartnerControls">
-  <documentManagement>
-    <MediaServiceKeyPoints xmlns="71af3243-3dd4-4a8d-8c0d-dd76da1f02a5" xsi:nil="true"/>
-  </documentManagement>
-</p:properties>
-</file>
-
-<file path=customXml/item2.xml><?xml version="1.0" encoding="utf-8"?>
-<?mso-contentType ?>
-<FormTemplates xmlns="http://schemas.microsoft.com/sharepoint/v3/contenttype/forms">
-  <Display>DocumentLibraryForm</Display>
-  <Edit>DocumentLibraryForm</Edit>
-  <New>DocumentLibraryForm</New>
-</FormTemplates>
-</file>
-
-<file path=customXml/item3.xml><?xml version="1.0" encoding="utf-8"?>
 <ct:contentTypeSchema xmlns:ct="http://schemas.microsoft.com/office/2006/metadata/contentType" xmlns:ma="http://schemas.microsoft.com/office/2006/metadata/properties/metaAttributes" ct:_="" ma:_="" ma:contentTypeName="Document" ma:contentTypeID="0x01010079F111ED35F8CC479449609E8A0923A6" ma:contentTypeVersion="11" ma:contentTypeDescription="Create a new document." ma:contentTypeScope="" ma:versionID="1c2eb7a32e66fb6e4260f3771546a5e2">
   <xsd:schema xmlns:xsd="http://www.w3.org/2001/XMLSchema" xmlns:xs="http://www.w3.org/2001/XMLSchema" xmlns:p="http://schemas.microsoft.com/office/2006/metadata/properties" xmlns:ns2="71af3243-3dd4-4a8d-8c0d-dd76da1f02a5" xmlns:ns3="16c05727-aa75-4e4a-9b5f-8a80a1165891" targetNamespace="http://schemas.microsoft.com/office/2006/metadata/properties" ma:root="true" ma:fieldsID="04e1f6479c48b08974ba73b5ca973489" ns2:_="" ns3:_="">
     <xsd:import namespace="71af3243-3dd4-4a8d-8c0d-dd76da1f02a5"/>
@@ -3260,29 +3223,28 @@
 </ct:contentTypeSchema>
 </file>
 
+<file path=customXml/item2.xml><?xml version="1.0" encoding="utf-8"?>
+<?mso-contentType ?>
+<FormTemplates xmlns="http://schemas.microsoft.com/sharepoint/v3/contenttype/forms">
+  <Display>DocumentLibraryForm</Display>
+  <Edit>DocumentLibraryForm</Edit>
+  <New>DocumentLibraryForm</New>
+</FormTemplates>
+</file>
+
+<file path=customXml/item3.xml><?xml version="1.0" encoding="utf-8"?>
+<p:properties xmlns:p="http://schemas.microsoft.com/office/2006/metadata/properties" xmlns:xsi="http://www.w3.org/2001/XMLSchema-instance" xmlns:pc="http://schemas.microsoft.com/office/infopath/2007/PartnerControls">
+  <documentManagement>
+    <MediaServiceKeyPoints xmlns="71af3243-3dd4-4a8d-8c0d-dd76da1f02a5" xsi:nil="true"/>
+  </documentManagement>
+</p:properties>
+</file>
+
 <file path=customXml/item4.xml><?xml version="1.0" encoding="utf-8"?>
 <b:Sources xmlns:b="http://schemas.openxmlformats.org/officeDocument/2006/bibliography" xmlns="http://schemas.openxmlformats.org/officeDocument/2006/bibliography" SelectedStyle="\APASixthEditionOfficeOnline.xsl" StyleName="APA" Version="6"/>
 </file>
 
 <file path=customXml/itemProps1.xml><?xml version="1.0" encoding="utf-8"?>
-<ds:datastoreItem xmlns:ds="http://schemas.openxmlformats.org/officeDocument/2006/customXml" ds:itemID="{DD14EC26-251D-443A-AF4F-B15D0F3B0F84}">
-  <ds:schemaRefs>
-    <ds:schemaRef ds:uri="http://schemas.microsoft.com/office/2006/metadata/properties"/>
-    <ds:schemaRef ds:uri="http://schemas.microsoft.com/office/infopath/2007/PartnerControls"/>
-    <ds:schemaRef ds:uri="71af3243-3dd4-4a8d-8c0d-dd76da1f02a5"/>
-  </ds:schemaRefs>
-</ds:datastoreItem>
-</file>
-
-<file path=customXml/itemProps2.xml><?xml version="1.0" encoding="utf-8"?>
-<ds:datastoreItem xmlns:ds="http://schemas.openxmlformats.org/officeDocument/2006/customXml" ds:itemID="{18506A0D-4821-47C2-BD9B-CACF27C6B108}">
-  <ds:schemaRefs>
-    <ds:schemaRef ds:uri="http://schemas.microsoft.com/sharepoint/v3/contenttype/forms"/>
-  </ds:schemaRefs>
-</ds:datastoreItem>
-</file>
-
-<file path=customXml/itemProps3.xml><?xml version="1.0" encoding="utf-8"?>
 <ds:datastoreItem xmlns:ds="http://schemas.openxmlformats.org/officeDocument/2006/customXml" ds:itemID="{8143E149-BD72-41A7-8F13-AF59DE30D6FA}">
   <ds:schemaRefs>
     <ds:schemaRef ds:uri="http://schemas.microsoft.com/office/2006/metadata/contentType"/>
@@ -3301,6 +3263,24 @@
 </ds:datastoreItem>
 </file>
 
+<file path=customXml/itemProps2.xml><?xml version="1.0" encoding="utf-8"?>
+<ds:datastoreItem xmlns:ds="http://schemas.openxmlformats.org/officeDocument/2006/customXml" ds:itemID="{18506A0D-4821-47C2-BD9B-CACF27C6B108}">
+  <ds:schemaRefs>
+    <ds:schemaRef ds:uri="http://schemas.microsoft.com/sharepoint/v3/contenttype/forms"/>
+  </ds:schemaRefs>
+</ds:datastoreItem>
+</file>
+
+<file path=customXml/itemProps3.xml><?xml version="1.0" encoding="utf-8"?>
+<ds:datastoreItem xmlns:ds="http://schemas.openxmlformats.org/officeDocument/2006/customXml" ds:itemID="{DD14EC26-251D-443A-AF4F-B15D0F3B0F84}">
+  <ds:schemaRefs>
+    <ds:schemaRef ds:uri="http://schemas.microsoft.com/office/2006/metadata/properties"/>
+    <ds:schemaRef ds:uri="http://schemas.microsoft.com/office/infopath/2007/PartnerControls"/>
+    <ds:schemaRef ds:uri="71af3243-3dd4-4a8d-8c0d-dd76da1f02a5"/>
+  </ds:schemaRefs>
+</ds:datastoreItem>
+</file>
+
 <file path=customXml/itemProps4.xml><?xml version="1.0" encoding="utf-8"?>
 <ds:datastoreItem xmlns:ds="http://schemas.openxmlformats.org/officeDocument/2006/customXml" ds:itemID="{B8DB7C69-7D0B-4E5B-BAEB-A0A1C16185F9}">
   <ds:schemaRefs>

</xml_diff>

<commit_message>
Edited main information about me. Changed resume docs in folder.
</commit_message>
<xml_diff>
--- a/assets/docs/Resume.docx
+++ b/assets/docs/Resume.docx
@@ -480,7 +480,7 @@
                 <w:noProof/>
                 <w:lang w:val="en-US"/>
               </w:rPr>
-              <w:t>https://cv-3tbf.onrender.com/</w:t>
+              <w:t>https://cv-3tbf.onrender.com</w:t>
             </w:r>
           </w:p>
           <w:p>
@@ -539,6 +539,29 @@
               </w:rPr>
               <w:t>An ardent connoisseur of cars and everything related to them. A fan of active recreation such as table tennis, basketball, and cycling. I am interested in editing videos with music - also about cars.</w:t>
             </w:r>
+            <w:r>
+              <w:rPr>
+                <w:noProof/>
+                <w:lang w:val="en-US"/>
+              </w:rPr>
+              <w:t xml:space="preserve"> Have category </w:t>
+            </w:r>
+            <w:r>
+              <w:rPr>
+                <w:b/>
+                <w:bCs/>
+                <w:noProof/>
+                <w:lang w:val="en-US"/>
+              </w:rPr>
+              <w:t>B</w:t>
+            </w:r>
+            <w:r>
+              <w:rPr>
+                <w:noProof/>
+                <w:lang w:val="en-US"/>
+              </w:rPr>
+              <w:t xml:space="preserve"> driver’s license.</w:t>
+            </w:r>
           </w:p>
         </w:tc>
         <w:tc>
@@ -655,7 +678,7 @@
                 <w:noProof/>
                 <w:lang w:val="en-US"/>
               </w:rPr>
-              <w:t>01.09.2011 – 15.06.2020</w:t>
+              <w:t>09.2011 – 06.2020</w:t>
             </w:r>
           </w:p>
           <w:p>
@@ -705,7 +728,7 @@
                 <w:noProof/>
                 <w:lang w:val="en-US"/>
               </w:rPr>
-              <w:t>01.09.2020 – 30.06.2024</w:t>
+              <w:t>09.2020 – 06.2024</w:t>
             </w:r>
           </w:p>
           <w:p>
@@ -755,7 +778,20 @@
                 <w:noProof/>
                 <w:lang w:val="en-US"/>
               </w:rPr>
-              <w:t>01.09.2024 –</w:t>
+              <w:t>09.2024 –</w:t>
+            </w:r>
+            <w:r>
+              <w:rPr>
+                <w:noProof/>
+              </w:rPr>
+              <w:t xml:space="preserve"> </w:t>
+            </w:r>
+            <w:r>
+              <w:rPr>
+                <w:noProof/>
+                <w:lang w:val="en-US"/>
+              </w:rPr>
+              <w:t>at present</w:t>
             </w:r>
           </w:p>
           <w:p>
@@ -820,7 +856,7 @@
                 <w:noProof/>
                 <w:lang w:val="en-US"/>
               </w:rPr>
-              <w:t>25.03.</w:t>
+              <w:t>03.</w:t>
             </w:r>
             <w:r>
               <w:rPr>
@@ -834,7 +870,7 @@
                 <w:noProof/>
                 <w:lang w:val="en-US"/>
               </w:rPr>
-              <w:t>17.05.</w:t>
+              <w:t>05.</w:t>
             </w:r>
             <w:r>
               <w:rPr>
@@ -1080,7 +1116,7 @@
                 <w:color w:val="000000" w:themeColor="text1"/>
                 <w:lang w:val="en-US" w:bidi="uk-UA"/>
               </w:rPr>
-              <w:t xml:space="preserve"> | STRESS RESISTANCE | PROBLEM SOLVING | CRITICAL THINKING | INITIATIVE</w:t>
+              <w:t xml:space="preserve"> | STRESS RESISTANCE | CRITICAL THINKING | INITIATIVE</w:t>
             </w:r>
           </w:p>
         </w:tc>
@@ -2199,10 +2235,12 @@
   </w:compat>
   <w:rsids>
     <w:rsidRoot w:val="00F170E0"/>
+    <w:rsid w:val="00061275"/>
     <w:rsid w:val="001247A7"/>
     <w:rsid w:val="001A3DA5"/>
     <w:rsid w:val="001C27F0"/>
     <w:rsid w:val="00297E3C"/>
+    <w:rsid w:val="00436847"/>
     <w:rsid w:val="006D6737"/>
     <w:rsid w:val="006D7652"/>
     <w:rsid w:val="007005C4"/>
@@ -3013,6 +3051,23 @@
 </file>
 
 <file path=customXml/item1.xml><?xml version="1.0" encoding="utf-8"?>
+<p:properties xmlns:p="http://schemas.microsoft.com/office/2006/metadata/properties" xmlns:xsi="http://www.w3.org/2001/XMLSchema-instance" xmlns:pc="http://schemas.microsoft.com/office/infopath/2007/PartnerControls">
+  <documentManagement>
+    <MediaServiceKeyPoints xmlns="71af3243-3dd4-4a8d-8c0d-dd76da1f02a5" xsi:nil="true"/>
+  </documentManagement>
+</p:properties>
+</file>
+
+<file path=customXml/item2.xml><?xml version="1.0" encoding="utf-8"?>
+<?mso-contentType ?>
+<FormTemplates xmlns="http://schemas.microsoft.com/sharepoint/v3/contenttype/forms">
+  <Display>DocumentLibraryForm</Display>
+  <Edit>DocumentLibraryForm</Edit>
+  <New>DocumentLibraryForm</New>
+</FormTemplates>
+</file>
+
+<file path=customXml/item3.xml><?xml version="1.0" encoding="utf-8"?>
 <ct:contentTypeSchema xmlns:ct="http://schemas.microsoft.com/office/2006/metadata/contentType" xmlns:ma="http://schemas.microsoft.com/office/2006/metadata/properties/metaAttributes" ct:_="" ma:_="" ma:contentTypeName="Document" ma:contentTypeID="0x01010079F111ED35F8CC479449609E8A0923A6" ma:contentTypeVersion="11" ma:contentTypeDescription="Create a new document." ma:contentTypeScope="" ma:versionID="1c2eb7a32e66fb6e4260f3771546a5e2">
   <xsd:schema xmlns:xsd="http://www.w3.org/2001/XMLSchema" xmlns:xs="http://www.w3.org/2001/XMLSchema" xmlns:p="http://schemas.microsoft.com/office/2006/metadata/properties" xmlns:ns2="71af3243-3dd4-4a8d-8c0d-dd76da1f02a5" xmlns:ns3="16c05727-aa75-4e4a-9b5f-8a80a1165891" targetNamespace="http://schemas.microsoft.com/office/2006/metadata/properties" ma:root="true" ma:fieldsID="04e1f6479c48b08974ba73b5ca973489" ns2:_="" ns3:_="">
     <xsd:import namespace="71af3243-3dd4-4a8d-8c0d-dd76da1f02a5"/>
@@ -3223,28 +3278,29 @@
 </ct:contentTypeSchema>
 </file>
 
-<file path=customXml/item2.xml><?xml version="1.0" encoding="utf-8"?>
-<?mso-contentType ?>
-<FormTemplates xmlns="http://schemas.microsoft.com/sharepoint/v3/contenttype/forms">
-  <Display>DocumentLibraryForm</Display>
-  <Edit>DocumentLibraryForm</Edit>
-  <New>DocumentLibraryForm</New>
-</FormTemplates>
-</file>
-
-<file path=customXml/item3.xml><?xml version="1.0" encoding="utf-8"?>
-<p:properties xmlns:p="http://schemas.microsoft.com/office/2006/metadata/properties" xmlns:xsi="http://www.w3.org/2001/XMLSchema-instance" xmlns:pc="http://schemas.microsoft.com/office/infopath/2007/PartnerControls">
-  <documentManagement>
-    <MediaServiceKeyPoints xmlns="71af3243-3dd4-4a8d-8c0d-dd76da1f02a5" xsi:nil="true"/>
-  </documentManagement>
-</p:properties>
-</file>
-
 <file path=customXml/item4.xml><?xml version="1.0" encoding="utf-8"?>
 <b:Sources xmlns:b="http://schemas.openxmlformats.org/officeDocument/2006/bibliography" xmlns="http://schemas.openxmlformats.org/officeDocument/2006/bibliography" SelectedStyle="\APASixthEditionOfficeOnline.xsl" StyleName="APA" Version="6"/>
 </file>
 
 <file path=customXml/itemProps1.xml><?xml version="1.0" encoding="utf-8"?>
+<ds:datastoreItem xmlns:ds="http://schemas.openxmlformats.org/officeDocument/2006/customXml" ds:itemID="{DD14EC26-251D-443A-AF4F-B15D0F3B0F84}">
+  <ds:schemaRefs>
+    <ds:schemaRef ds:uri="http://schemas.microsoft.com/office/2006/metadata/properties"/>
+    <ds:schemaRef ds:uri="http://schemas.microsoft.com/office/infopath/2007/PartnerControls"/>
+    <ds:schemaRef ds:uri="71af3243-3dd4-4a8d-8c0d-dd76da1f02a5"/>
+  </ds:schemaRefs>
+</ds:datastoreItem>
+</file>
+
+<file path=customXml/itemProps2.xml><?xml version="1.0" encoding="utf-8"?>
+<ds:datastoreItem xmlns:ds="http://schemas.openxmlformats.org/officeDocument/2006/customXml" ds:itemID="{18506A0D-4821-47C2-BD9B-CACF27C6B108}">
+  <ds:schemaRefs>
+    <ds:schemaRef ds:uri="http://schemas.microsoft.com/sharepoint/v3/contenttype/forms"/>
+  </ds:schemaRefs>
+</ds:datastoreItem>
+</file>
+
+<file path=customXml/itemProps3.xml><?xml version="1.0" encoding="utf-8"?>
 <ds:datastoreItem xmlns:ds="http://schemas.openxmlformats.org/officeDocument/2006/customXml" ds:itemID="{8143E149-BD72-41A7-8F13-AF59DE30D6FA}">
   <ds:schemaRefs>
     <ds:schemaRef ds:uri="http://schemas.microsoft.com/office/2006/metadata/contentType"/>
@@ -3263,24 +3319,6 @@
 </ds:datastoreItem>
 </file>
 
-<file path=customXml/itemProps2.xml><?xml version="1.0" encoding="utf-8"?>
-<ds:datastoreItem xmlns:ds="http://schemas.openxmlformats.org/officeDocument/2006/customXml" ds:itemID="{18506A0D-4821-47C2-BD9B-CACF27C6B108}">
-  <ds:schemaRefs>
-    <ds:schemaRef ds:uri="http://schemas.microsoft.com/sharepoint/v3/contenttype/forms"/>
-  </ds:schemaRefs>
-</ds:datastoreItem>
-</file>
-
-<file path=customXml/itemProps3.xml><?xml version="1.0" encoding="utf-8"?>
-<ds:datastoreItem xmlns:ds="http://schemas.openxmlformats.org/officeDocument/2006/customXml" ds:itemID="{DD14EC26-251D-443A-AF4F-B15D0F3B0F84}">
-  <ds:schemaRefs>
-    <ds:schemaRef ds:uri="http://schemas.microsoft.com/office/2006/metadata/properties"/>
-    <ds:schemaRef ds:uri="http://schemas.microsoft.com/office/infopath/2007/PartnerControls"/>
-    <ds:schemaRef ds:uri="71af3243-3dd4-4a8d-8c0d-dd76da1f02a5"/>
-  </ds:schemaRefs>
-</ds:datastoreItem>
-</file>
-
 <file path=customXml/itemProps4.xml><?xml version="1.0" encoding="utf-8"?>
 <ds:datastoreItem xmlns:ds="http://schemas.openxmlformats.org/officeDocument/2006/customXml" ds:itemID="{B8DB7C69-7D0B-4E5B-BAEB-A0A1C16185F9}">
   <ds:schemaRefs>

</xml_diff>

<commit_message>
Performed new styles for name, photos and slider containers. Edited docs in resources.
</commit_message>
<xml_diff>
--- a/assets/docs/Resume.docx
+++ b/assets/docs/Resume.docx
@@ -7,16 +7,16 @@
         <mc:AlternateContent>
           <mc:Choice Requires="wps">
             <w:drawing>
-              <wp:anchor distT="0" distB="0" distL="114300" distR="114300" simplePos="0" relativeHeight="251692032" behindDoc="0" locked="0" layoutInCell="1" allowOverlap="1" wp14:anchorId="5753CD08" wp14:editId="7EDEA5BD">
+              <wp:anchor distT="0" distB="0" distL="114300" distR="114300" simplePos="0" relativeHeight="251692032" behindDoc="0" locked="0" layoutInCell="1" allowOverlap="1" wp14:anchorId="5753CD08" wp14:editId="3326A746">
                 <wp:simplePos x="0" y="0"/>
                 <wp:positionH relativeFrom="margin">
-                  <wp:posOffset>3756660</wp:posOffset>
+                  <wp:posOffset>3360420</wp:posOffset>
                 </wp:positionH>
                 <wp:positionV relativeFrom="paragraph">
-                  <wp:posOffset>9517380</wp:posOffset>
+                  <wp:posOffset>9372600</wp:posOffset>
                 </wp:positionV>
-                <wp:extent cx="1508760" cy="360000"/>
-                <wp:effectExtent l="0" t="0" r="0" b="2540"/>
+                <wp:extent cx="1620000" cy="540000"/>
+                <wp:effectExtent l="0" t="0" r="0" b="0"/>
                 <wp:wrapNone/>
                 <wp:docPr id="814886532" name="Поле 3"/>
                 <wp:cNvGraphicFramePr/>
@@ -27,7 +27,7 @@
                       <wps:spPr>
                         <a:xfrm>
                           <a:off x="0" y="0"/>
-                          <a:ext cx="1508760" cy="360000"/>
+                          <a:ext cx="1620000" cy="540000"/>
                         </a:xfrm>
                         <a:prstGeom prst="rect">
                           <a:avLst/>
@@ -50,6 +50,26 @@
                                 <w:lang w:val="en-US"/>
                               </w:rPr>
                             </w:pPr>
+                            <w:r>
+                              <w:rPr>
+                                <w:rFonts w:ascii="Times New Roman" w:hAnsi="Times New Roman" w:cs="Times New Roman"/>
+                                <w:b/>
+                                <w:bCs/>
+                                <w:color w:val="A6A6A6" w:themeColor="background1" w:themeShade="A6"/>
+                                <w:lang w:val="en-US"/>
+                              </w:rPr>
+                              <w:t>Website:</w:t>
+                            </w:r>
+                            <w:r>
+                              <w:rPr>
+                                <w:rFonts w:ascii="Times New Roman" w:hAnsi="Times New Roman" w:cs="Times New Roman"/>
+                                <w:b/>
+                                <w:bCs/>
+                                <w:color w:val="A6A6A6" w:themeColor="background1" w:themeShade="A6"/>
+                                <w:lang w:val="en-US"/>
+                              </w:rPr>
+                              <w:br/>
+                            </w:r>
                             <w:r>
                               <w:rPr>
                                 <w:rFonts w:ascii="Times New Roman" w:hAnsi="Times New Roman" w:cs="Times New Roman"/>
@@ -87,7 +107,7 @@
                 <v:stroke joinstyle="miter"/>
                 <v:path gradientshapeok="t" o:connecttype="rect"/>
               </v:shapetype>
-              <v:shape id="Поле 3" o:spid="_x0000_s1026" type="#_x0000_t202" style="position:absolute;margin-left:295.8pt;margin-top:749.4pt;width:118.8pt;height:28.35pt;z-index:251692032;visibility:visible;mso-wrap-style:square;mso-width-percent:0;mso-height-percent:0;mso-wrap-distance-left:9pt;mso-wrap-distance-top:0;mso-wrap-distance-right:9pt;mso-wrap-distance-bottom:0;mso-position-horizontal:absolute;mso-position-horizontal-relative:margin;mso-position-vertical:absolute;mso-position-vertical-relative:text;mso-width-percent:0;mso-height-percent:0;mso-width-relative:margin;mso-height-relative:margin;v-text-anchor:top" o:gfxdata="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" filled="f" stroked="f" strokeweight=".5pt">
+              <v:shape id="Поле 3" o:spid="_x0000_s1026" type="#_x0000_t202" style="position:absolute;margin-left:264.6pt;margin-top:738pt;width:127.55pt;height:42.5pt;z-index:251692032;visibility:visible;mso-wrap-style:square;mso-width-percent:0;mso-height-percent:0;mso-wrap-distance-left:9pt;mso-wrap-distance-top:0;mso-wrap-distance-right:9pt;mso-wrap-distance-bottom:0;mso-position-horizontal:absolute;mso-position-horizontal-relative:margin;mso-position-vertical:absolute;mso-position-vertical-relative:text;mso-width-percent:0;mso-height-percent:0;mso-width-relative:margin;mso-height-relative:margin;v-text-anchor:top" o:gfxdata="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" filled="f" stroked="f" strokeweight=".5pt">
                 <v:textbox>
                   <w:txbxContent>
                     <w:p>
@@ -101,6 +121,26 @@
                           <w:lang w:val="en-US"/>
                         </w:rPr>
                       </w:pPr>
+                      <w:r>
+                        <w:rPr>
+                          <w:rFonts w:ascii="Times New Roman" w:hAnsi="Times New Roman" w:cs="Times New Roman"/>
+                          <w:b/>
+                          <w:bCs/>
+                          <w:color w:val="A6A6A6" w:themeColor="background1" w:themeShade="A6"/>
+                          <w:lang w:val="en-US"/>
+                        </w:rPr>
+                        <w:t>Website:</w:t>
+                      </w:r>
+                      <w:r>
+                        <w:rPr>
+                          <w:rFonts w:ascii="Times New Roman" w:hAnsi="Times New Roman" w:cs="Times New Roman"/>
+                          <w:b/>
+                          <w:bCs/>
+                          <w:color w:val="A6A6A6" w:themeColor="background1" w:themeShade="A6"/>
+                          <w:lang w:val="en-US"/>
+                        </w:rPr>
+                        <w:br/>
+                      </w:r>
                       <w:r>
                         <w:rPr>
                           <w:rFonts w:ascii="Times New Roman" w:hAnsi="Times New Roman" w:cs="Times New Roman"/>
@@ -124,16 +164,16 @@
         <mc:AlternateContent>
           <mc:Choice Requires="wps">
             <w:drawing>
-              <wp:anchor distT="0" distB="0" distL="114300" distR="114300" simplePos="0" relativeHeight="251689984" behindDoc="0" locked="0" layoutInCell="1" allowOverlap="1" wp14:anchorId="39EB07FC" wp14:editId="51635366">
+              <wp:anchor distT="0" distB="0" distL="114300" distR="114300" simplePos="0" relativeHeight="251689984" behindDoc="0" locked="0" layoutInCell="1" allowOverlap="1" wp14:anchorId="39EB07FC" wp14:editId="0DFC2BFB">
                 <wp:simplePos x="0" y="0"/>
                 <wp:positionH relativeFrom="margin">
-                  <wp:posOffset>567055</wp:posOffset>
+                  <wp:posOffset>888365</wp:posOffset>
                 </wp:positionH>
                 <wp:positionV relativeFrom="paragraph">
-                  <wp:posOffset>9514840</wp:posOffset>
+                  <wp:posOffset>9370060</wp:posOffset>
                 </wp:positionV>
-                <wp:extent cx="2160000" cy="360000"/>
-                <wp:effectExtent l="0" t="0" r="0" b="2540"/>
+                <wp:extent cx="1620000" cy="540000"/>
+                <wp:effectExtent l="0" t="0" r="0" b="0"/>
                 <wp:wrapNone/>
                 <wp:docPr id="1339870459" name="Поле 3"/>
                 <wp:cNvGraphicFramePr/>
@@ -144,7 +184,7 @@
                       <wps:spPr>
                         <a:xfrm>
                           <a:off x="0" y="0"/>
-                          <a:ext cx="2160000" cy="360000"/>
+                          <a:ext cx="1620000" cy="540000"/>
                         </a:xfrm>
                         <a:prstGeom prst="rect">
                           <a:avLst/>
@@ -158,7 +198,6 @@
                         <w:txbxContent>
                           <w:p>
                             <w:pPr>
-                              <w:jc w:val="both"/>
                               <w:rPr>
                                 <w:rFonts w:ascii="Times New Roman" w:hAnsi="Times New Roman" w:cs="Times New Roman"/>
                                 <w:b/>
@@ -175,7 +214,18 @@
                                 <w:color w:val="A6A6A6" w:themeColor="background1" w:themeShade="A6"/>
                                 <w:lang w:val="en-US"/>
                               </w:rPr>
-                              <w:t>vadim.rolex.2005@gmail.com</w:t>
+                              <w:t>Telegram / Instagram:</w:t>
+                            </w:r>
+                            <w:r>
+                              <w:rPr>
+                                <w:rFonts w:ascii="Times New Roman" w:hAnsi="Times New Roman" w:cs="Times New Roman"/>
+                                <w:b/>
+                                <w:bCs/>
+                                <w:color w:val="A6A6A6" w:themeColor="background1" w:themeShade="A6"/>
+                                <w:lang w:val="en-US"/>
+                              </w:rPr>
+                              <w:br/>
+                              <w:t>@vadymvoitsekhovskyi</w:t>
                             </w:r>
                           </w:p>
                         </w:txbxContent>
@@ -200,12 +250,11 @@
           </mc:Choice>
           <mc:Fallback>
             <w:pict>
-              <v:shape w14:anchorId="39EB07FC" id="_x0000_s1027" type="#_x0000_t202" style="position:absolute;margin-left:44.65pt;margin-top:749.2pt;width:170.1pt;height:28.35pt;z-index:251689984;visibility:visible;mso-wrap-style:square;mso-width-percent:0;mso-height-percent:0;mso-wrap-distance-left:9pt;mso-wrap-distance-top:0;mso-wrap-distance-right:9pt;mso-wrap-distance-bottom:0;mso-position-horizontal:absolute;mso-position-horizontal-relative:margin;mso-position-vertical:absolute;mso-position-vertical-relative:text;mso-width-percent:0;mso-height-percent:0;mso-width-relative:margin;mso-height-relative:margin;v-text-anchor:top" o:gfxdata="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" filled="f" stroked="f" strokeweight=".5pt">
+              <v:shape w14:anchorId="39EB07FC" id="_x0000_s1027" type="#_x0000_t202" style="position:absolute;margin-left:69.95pt;margin-top:737.8pt;width:127.55pt;height:42.5pt;z-index:251689984;visibility:visible;mso-wrap-style:square;mso-width-percent:0;mso-height-percent:0;mso-wrap-distance-left:9pt;mso-wrap-distance-top:0;mso-wrap-distance-right:9pt;mso-wrap-distance-bottom:0;mso-position-horizontal:absolute;mso-position-horizontal-relative:margin;mso-position-vertical:absolute;mso-position-vertical-relative:text;mso-width-percent:0;mso-height-percent:0;mso-width-relative:margin;mso-height-relative:margin;v-text-anchor:top" o:gfxdata="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" filled="f" stroked="f" strokeweight=".5pt">
                 <v:textbox>
                   <w:txbxContent>
                     <w:p>
                       <w:pPr>
-                        <w:jc w:val="both"/>
                         <w:rPr>
                           <w:rFonts w:ascii="Times New Roman" w:hAnsi="Times New Roman" w:cs="Times New Roman"/>
                           <w:b/>
@@ -222,7 +271,18 @@
                           <w:color w:val="A6A6A6" w:themeColor="background1" w:themeShade="A6"/>
                           <w:lang w:val="en-US"/>
                         </w:rPr>
-                        <w:t>vadim.rolex.2005@gmail.com</w:t>
+                        <w:t>Telegram / Instagram:</w:t>
+                      </w:r>
+                      <w:r>
+                        <w:rPr>
+                          <w:rFonts w:ascii="Times New Roman" w:hAnsi="Times New Roman" w:cs="Times New Roman"/>
+                          <w:b/>
+                          <w:bCs/>
+                          <w:color w:val="A6A6A6" w:themeColor="background1" w:themeShade="A6"/>
+                          <w:lang w:val="en-US"/>
+                        </w:rPr>
+                        <w:br/>
+                        <w:t>@vadymvoitsekhovskyi</w:t>
                       </w:r>
                     </w:p>
                   </w:txbxContent>
@@ -237,7 +297,7 @@
         <mc:AlternateContent>
           <mc:Choice Requires="wps">
             <w:drawing>
-              <wp:anchor distT="0" distB="0" distL="114300" distR="114300" simplePos="0" relativeHeight="251685888" behindDoc="0" locked="0" layoutInCell="1" allowOverlap="1" wp14:anchorId="6085979E" wp14:editId="1659FA8D">
+              <wp:anchor distT="0" distB="0" distL="114300" distR="114300" simplePos="0" relativeHeight="251685888" behindDoc="0" locked="0" layoutInCell="1" allowOverlap="1" wp14:anchorId="6085979E" wp14:editId="1D0FCD59">
                 <wp:simplePos x="0" y="0"/>
                 <wp:positionH relativeFrom="margin">
                   <wp:align>left</wp:align>

</xml_diff>

<commit_message>
Modified: removed modal frame, added santa-hat for all pages, fixed texts.
</commit_message>
<xml_diff>
--- a/assets/docs/Resume.docx
+++ b/assets/docs/Resume.docx
@@ -1,19 +1,170 @@
 
 <file path=word/document.xml><?xml version="1.0" encoding="utf-8"?>
-<w:document xmlns:wpc="http://schemas.microsoft.com/office/word/2010/wordprocessingCanvas" xmlns:cx="http://schemas.microsoft.com/office/drawing/2014/chartex" xmlns:cx1="http://schemas.microsoft.com/office/drawing/2015/9/8/chartex" xmlns:cx2="http://schemas.microsoft.com/office/drawing/2015/10/21/chartex" xmlns:cx3="http://schemas.microsoft.com/office/drawing/2016/5/9/chartex" xmlns:cx4="http://schemas.microsoft.com/office/drawing/2016/5/10/chartex" xmlns:cx5="http://schemas.microsoft.com/office/drawing/2016/5/11/chartex" xmlns:cx6="http://schemas.microsoft.com/office/drawing/2016/5/12/chartex" xmlns:cx7="http://schemas.microsoft.com/office/drawing/2016/5/13/chartex" xmlns:cx8="http://schemas.microsoft.com/office/drawing/2016/5/14/chartex" xmlns:mc="http://schemas.openxmlformats.org/markup-compatibility/2006" xmlns:aink="http://schemas.microsoft.com/office/drawing/2016/ink" xmlns:am3d="http://schemas.microsoft.com/office/drawing/2017/model3d" xmlns:o="urn:schemas-microsoft-com:office:office" xmlns:oel="http://schemas.microsoft.com/office/2019/extlst" xmlns:r="http://schemas.openxmlformats.org/officeDocument/2006/relationships" xmlns:m="http://schemas.openxmlformats.org/officeDocument/2006/math" xmlns:v="urn:schemas-microsoft-com:vml" xmlns:wp14="http://schemas.microsoft.com/office/word/2010/wordprocessingDrawing" xmlns:wp="http://schemas.openxmlformats.org/drawingml/2006/wordprocessingDrawing" xmlns:w10="urn:schemas-microsoft-com:office:word" xmlns:w="http://schemas.openxmlformats.org/wordprocessingml/2006/main" xmlns:w14="http://schemas.microsoft.com/office/word/2010/wordml" xmlns:w15="http://schemas.microsoft.com/office/word/2012/wordml" xmlns:w16cex="http://schemas.microsoft.com/office/word/2018/wordml/cex" xmlns:w16cid="http://schemas.microsoft.com/office/word/2016/wordml/cid" xmlns:w16="http://schemas.microsoft.com/office/word/2018/wordml" xmlns:w16du="http://schemas.microsoft.com/office/word/2023/wordml/word16du" xmlns:w16sdtdh="http://schemas.microsoft.com/office/word/2020/wordml/sdtdatahash" xmlns:w16sdtfl="http://schemas.microsoft.com/office/word/2024/wordml/sdtformatlock" xmlns:w16se="http://schemas.microsoft.com/office/word/2015/wordml/symex" xmlns:wpg="http://schemas.microsoft.com/office/word/2010/wordprocessingGroup" xmlns:wpi="http://schemas.microsoft.com/office/word/2010/wordprocessingInk" xmlns:wne="http://schemas.microsoft.com/office/word/2006/wordml" xmlns:wps="http://schemas.microsoft.com/office/word/2010/wordprocessingShape" mc:Ignorable="w14 w15 w16se w16cid w16 w16cex w16sdtdh w16sdtfl w16du wp14">
+<w:document xmlns:wpc="http://schemas.microsoft.com/office/word/2010/wordprocessingCanvas" xmlns:cx="http://schemas.microsoft.com/office/drawing/2014/chartex" xmlns:cx1="http://schemas.microsoft.com/office/drawing/2015/9/8/chartex" xmlns:cx2="http://schemas.microsoft.com/office/drawing/2015/10/21/chartex" xmlns:cx3="http://schemas.microsoft.com/office/drawing/2016/5/9/chartex" xmlns:cx4="http://schemas.microsoft.com/office/drawing/2016/5/10/chartex" xmlns:cx5="http://schemas.microsoft.com/office/drawing/2016/5/11/chartex" xmlns:cx6="http://schemas.microsoft.com/office/drawing/2016/5/12/chartex" xmlns:cx7="http://schemas.microsoft.com/office/drawing/2016/5/13/chartex" xmlns:cx8="http://schemas.microsoft.com/office/drawing/2016/5/14/chartex" xmlns:mc="http://schemas.openxmlformats.org/markup-compatibility/2006" xmlns:aink="http://schemas.microsoft.com/office/drawing/2016/ink" xmlns:am3d="http://schemas.microsoft.com/office/drawing/2017/model3d" xmlns:o="urn:schemas-microsoft-com:office:office" xmlns:oel="http://schemas.microsoft.com/office/2019/extlst" xmlns:r="http://schemas.openxmlformats.org/officeDocument/2006/relationships" xmlns:m="http://schemas.openxmlformats.org/officeDocument/2006/math" xmlns:v="urn:schemas-microsoft-com:vml" xmlns:wp14="http://schemas.microsoft.com/office/word/2010/wordprocessingDrawing" xmlns:wp="http://schemas.openxmlformats.org/drawingml/2006/wordprocessingDrawing" xmlns:w10="urn:schemas-microsoft-com:office:word" xmlns:w="http://schemas.openxmlformats.org/wordprocessingml/2006/main" xmlns:w14="http://schemas.microsoft.com/office/word/2010/wordml" xmlns:w15="http://schemas.microsoft.com/office/word/2012/wordml" xmlns:w16cex="http://schemas.microsoft.com/office/word/2018/wordml/cex" xmlns:w16cid="http://schemas.microsoft.com/office/word/2016/wordml/cid" xmlns:w16="http://schemas.microsoft.com/office/word/2018/wordml" xmlns:w16sdtdh="http://schemas.microsoft.com/office/word/2020/wordml/sdtdatahash" xmlns:w16se="http://schemas.microsoft.com/office/word/2015/wordml/symex" xmlns:wpg="http://schemas.microsoft.com/office/word/2010/wordprocessingGroup" xmlns:wpi="http://schemas.microsoft.com/office/word/2010/wordprocessingInk" xmlns:wne="http://schemas.microsoft.com/office/word/2006/wordml" xmlns:wps="http://schemas.microsoft.com/office/word/2010/wordprocessingShape" mc:Ignorable="w14 w15 w16se w16cid w16 w16cex w16sdtdh wp14">
   <w:body>
     <w:p>
       <w:r>
         <mc:AlternateContent>
           <mc:Choice Requires="wps">
             <w:drawing>
-              <wp:anchor distT="0" distB="0" distL="114300" distR="114300" simplePos="0" relativeHeight="251692032" behindDoc="0" locked="0" layoutInCell="1" allowOverlap="1" wp14:anchorId="5753CD08" wp14:editId="3326A746">
+              <wp:anchor distT="0" distB="0" distL="114300" distR="114300" simplePos="0" relativeHeight="251687936" behindDoc="0" locked="0" layoutInCell="1" allowOverlap="1" wp14:anchorId="515F39B5" wp14:editId="1E4816EC">
                 <wp:simplePos x="0" y="0"/>
                 <wp:positionH relativeFrom="margin">
-                  <wp:posOffset>3360420</wp:posOffset>
+                  <wp:posOffset>1799590</wp:posOffset>
                 </wp:positionH>
                 <wp:positionV relativeFrom="paragraph">
-                  <wp:posOffset>9372600</wp:posOffset>
+                  <wp:posOffset>1988820</wp:posOffset>
+                </wp:positionV>
+                <wp:extent cx="1619885" cy="539750"/>
+                <wp:effectExtent l="0" t="0" r="0" b="0"/>
+                <wp:wrapNone/>
+                <wp:docPr id="1339870459" name="Поле 3"/>
+                <wp:cNvGraphicFramePr/>
+                <a:graphic xmlns:a="http://schemas.openxmlformats.org/drawingml/2006/main">
+                  <a:graphicData uri="http://schemas.microsoft.com/office/word/2010/wordprocessingShape">
+                    <wps:wsp>
+                      <wps:cNvSpPr txBox="1"/>
+                      <wps:spPr>
+                        <a:xfrm>
+                          <a:off x="0" y="0"/>
+                          <a:ext cx="1619885" cy="539750"/>
+                        </a:xfrm>
+                        <a:prstGeom prst="rect">
+                          <a:avLst/>
+                        </a:prstGeom>
+                        <a:noFill/>
+                        <a:ln w="6350">
+                          <a:noFill/>
+                        </a:ln>
+                      </wps:spPr>
+                      <wps:txbx>
+                        <w:txbxContent>
+                          <w:p>
+                            <w:pPr>
+                              <w:rPr>
+                                <w:rFonts w:ascii="Times New Roman" w:hAnsi="Times New Roman" w:cs="Times New Roman"/>
+                                <w:b/>
+                                <w:bCs/>
+                                <w:color w:val="A6A6A6" w:themeColor="background1" w:themeShade="A6"/>
+                                <w:lang w:val="en-US"/>
+                              </w:rPr>
+                            </w:pPr>
+                            <w:r>
+                              <w:rPr>
+                                <w:rFonts w:ascii="Times New Roman" w:hAnsi="Times New Roman" w:cs="Times New Roman"/>
+                                <w:b/>
+                                <w:bCs/>
+                                <w:color w:val="A6A6A6" w:themeColor="background1" w:themeShade="A6"/>
+                                <w:lang w:val="en-US"/>
+                              </w:rPr>
+                              <w:t>Telegram / Instagram</w:t>
+                            </w:r>
+                            <w:r>
+                              <w:rPr>
+                                <w:rFonts w:ascii="Times New Roman" w:hAnsi="Times New Roman" w:cs="Times New Roman"/>
+                                <w:b/>
+                                <w:bCs/>
+                                <w:color w:val="A6A6A6" w:themeColor="background1" w:themeShade="A6"/>
+                                <w:lang w:val="en-US"/>
+                              </w:rPr>
+                              <w:br/>
+                            </w:r>
+                            <w:r>
+                              <w:rPr>
+                                <w:rFonts w:ascii="Times New Roman" w:hAnsi="Times New Roman" w:cs="Times New Roman"/>
+                                <w:color w:val="A6A6A6" w:themeColor="background1" w:themeShade="A6"/>
+                                <w:lang w:val="en-US"/>
+                              </w:rPr>
+                              <w:t>@vadymvoitsekhovskyi</w:t>
+                            </w:r>
+                          </w:p>
+                        </w:txbxContent>
+                      </wps:txbx>
+                      <wps:bodyPr rot="0" spcFirstLastPara="0" vertOverflow="overflow" horzOverflow="overflow" vert="horz" wrap="square" lIns="91440" tIns="45720" rIns="91440" bIns="45720" numCol="1" spcCol="0" rtlCol="0" fromWordArt="0" anchor="t" anchorCtr="0" forceAA="0" compatLnSpc="1">
+                        <a:prstTxWarp prst="textNoShape">
+                          <a:avLst/>
+                        </a:prstTxWarp>
+                        <a:noAutofit/>
+                      </wps:bodyPr>
+                    </wps:wsp>
+                  </a:graphicData>
+                </a:graphic>
+                <wp14:sizeRelH relativeFrom="margin">
+                  <wp14:pctWidth>0</wp14:pctWidth>
+                </wp14:sizeRelH>
+                <wp14:sizeRelV relativeFrom="margin">
+                  <wp14:pctHeight>0</wp14:pctHeight>
+                </wp14:sizeRelV>
+              </wp:anchor>
+            </w:drawing>
+          </mc:Choice>
+          <mc:Fallback>
+            <w:pict>
+              <v:shapetype w14:anchorId="515F39B5" id="_x0000_t202" coordsize="21600,21600" o:spt="202" path="m,l,21600r21600,l21600,xe">
+                <v:stroke joinstyle="miter"/>
+                <v:path gradientshapeok="t" o:connecttype="rect"/>
+              </v:shapetype>
+              <v:shape id="Поле 3" o:spid="_x0000_s1026" type="#_x0000_t202" style="position:absolute;margin-left:141.7pt;margin-top:156.6pt;width:127.55pt;height:42.5pt;z-index:251687936;visibility:visible;mso-wrap-style:square;mso-width-percent:0;mso-height-percent:0;mso-wrap-distance-left:9pt;mso-wrap-distance-top:0;mso-wrap-distance-right:9pt;mso-wrap-distance-bottom:0;mso-position-horizontal:absolute;mso-position-horizontal-relative:margin;mso-position-vertical:absolute;mso-position-vertical-relative:text;mso-width-percent:0;mso-height-percent:0;mso-width-relative:margin;mso-height-relative:margin;v-text-anchor:top" o:gfxdata="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" filled="f" stroked="f" strokeweight=".5pt">
+                <v:textbox>
+                  <w:txbxContent>
+                    <w:p>
+                      <w:pPr>
+                        <w:rPr>
+                          <w:rFonts w:ascii="Times New Roman" w:hAnsi="Times New Roman" w:cs="Times New Roman"/>
+                          <w:b/>
+                          <w:bCs/>
+                          <w:color w:val="A6A6A6" w:themeColor="background1" w:themeShade="A6"/>
+                          <w:lang w:val="en-US"/>
+                        </w:rPr>
+                      </w:pPr>
+                      <w:r>
+                        <w:rPr>
+                          <w:rFonts w:ascii="Times New Roman" w:hAnsi="Times New Roman" w:cs="Times New Roman"/>
+                          <w:b/>
+                          <w:bCs/>
+                          <w:color w:val="A6A6A6" w:themeColor="background1" w:themeShade="A6"/>
+                          <w:lang w:val="en-US"/>
+                        </w:rPr>
+                        <w:t>Telegram / Instagram</w:t>
+                      </w:r>
+                      <w:r>
+                        <w:rPr>
+                          <w:rFonts w:ascii="Times New Roman" w:hAnsi="Times New Roman" w:cs="Times New Roman"/>
+                          <w:b/>
+                          <w:bCs/>
+                          <w:color w:val="A6A6A6" w:themeColor="background1" w:themeShade="A6"/>
+                          <w:lang w:val="en-US"/>
+                        </w:rPr>
+                        <w:br/>
+                      </w:r>
+                      <w:r>
+                        <w:rPr>
+                          <w:rFonts w:ascii="Times New Roman" w:hAnsi="Times New Roman" w:cs="Times New Roman"/>
+                          <w:color w:val="A6A6A6" w:themeColor="background1" w:themeShade="A6"/>
+                          <w:lang w:val="en-US"/>
+                        </w:rPr>
+                        <w:t>@vadymvoitsekhovskyi</w:t>
+                      </w:r>
+                    </w:p>
+                  </w:txbxContent>
+                </v:textbox>
+                <w10:wrap anchorx="margin"/>
+              </v:shape>
+            </w:pict>
+          </mc:Fallback>
+        </mc:AlternateContent>
+      </w:r>
+      <w:r>
+        <mc:AlternateContent>
+          <mc:Choice Requires="wps">
+            <w:drawing>
+              <wp:anchor distT="0" distB="0" distL="114300" distR="114300" simplePos="0" relativeHeight="251688960" behindDoc="0" locked="0" layoutInCell="1" allowOverlap="1" wp14:anchorId="1FDF4A3D" wp14:editId="6A5034BF">
+                <wp:simplePos x="0" y="0"/>
+                <wp:positionH relativeFrom="margin">
+                  <wp:posOffset>3445510</wp:posOffset>
+                </wp:positionH>
+                <wp:positionV relativeFrom="paragraph">
+                  <wp:posOffset>1988820</wp:posOffset>
                 </wp:positionV>
                 <wp:extent cx="1620000" cy="540000"/>
                 <wp:effectExtent l="0" t="0" r="0" b="0"/>
@@ -56,9 +207,8 @@
                                 <w:b/>
                                 <w:bCs/>
                                 <w:color w:val="A6A6A6" w:themeColor="background1" w:themeShade="A6"/>
-                                <w:lang w:val="en-US"/>
-                              </w:rPr>
-                              <w:t>Website:</w:t>
+                              </w:rPr>
+                              <w:t>Вебсайт</w:t>
                             </w:r>
                             <w:r>
                               <w:rPr>
@@ -73,8 +223,6 @@
                             <w:r>
                               <w:rPr>
                                 <w:rFonts w:ascii="Times New Roman" w:hAnsi="Times New Roman" w:cs="Times New Roman"/>
-                                <w:b/>
-                                <w:bCs/>
                                 <w:color w:val="A6A6A6" w:themeColor="background1" w:themeShade="A6"/>
                                 <w:lang w:val="en-US"/>
                               </w:rPr>
@@ -103,11 +251,7 @@
           </mc:Choice>
           <mc:Fallback>
             <w:pict>
-              <v:shapetype w14:anchorId="5753CD08" id="_x0000_t202" coordsize="21600,21600" o:spt="202" path="m,l,21600r21600,l21600,xe">
-                <v:stroke joinstyle="miter"/>
-                <v:path gradientshapeok="t" o:connecttype="rect"/>
-              </v:shapetype>
-              <v:shape id="Поле 3" o:spid="_x0000_s1026" type="#_x0000_t202" style="position:absolute;margin-left:264.6pt;margin-top:738pt;width:127.55pt;height:42.5pt;z-index:251692032;visibility:visible;mso-wrap-style:square;mso-width-percent:0;mso-height-percent:0;mso-wrap-distance-left:9pt;mso-wrap-distance-top:0;mso-wrap-distance-right:9pt;mso-wrap-distance-bottom:0;mso-position-horizontal:absolute;mso-position-horizontal-relative:margin;mso-position-vertical:absolute;mso-position-vertical-relative:text;mso-width-percent:0;mso-height-percent:0;mso-width-relative:margin;mso-height-relative:margin;v-text-anchor:top" o:gfxdata="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" filled="f" stroked="f" strokeweight=".5pt">
+              <v:shape w14:anchorId="1FDF4A3D" id="_x0000_s1027" type="#_x0000_t202" style="position:absolute;margin-left:271.3pt;margin-top:156.6pt;width:127.55pt;height:42.5pt;z-index:251688960;visibility:visible;mso-wrap-style:square;mso-width-percent:0;mso-height-percent:0;mso-wrap-distance-left:9pt;mso-wrap-distance-top:0;mso-wrap-distance-right:9pt;mso-wrap-distance-bottom:0;mso-position-horizontal:absolute;mso-position-horizontal-relative:margin;mso-position-vertical:absolute;mso-position-vertical-relative:text;mso-width-percent:0;mso-height-percent:0;mso-width-relative:margin;mso-height-relative:margin;v-text-anchor:top" o:gfxdata="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" filled="f" stroked="f" strokeweight=".5pt">
                 <v:textbox>
                   <w:txbxContent>
                     <w:p>
@@ -127,9 +271,8 @@
                           <w:b/>
                           <w:bCs/>
                           <w:color w:val="A6A6A6" w:themeColor="background1" w:themeShade="A6"/>
-                          <w:lang w:val="en-US"/>
-                        </w:rPr>
-                        <w:t>Website:</w:t>
+                        </w:rPr>
+                        <w:t>Вебсайт</w:t>
                       </w:r>
                       <w:r>
                         <w:rPr>
@@ -144,8 +287,6 @@
                       <w:r>
                         <w:rPr>
                           <w:rFonts w:ascii="Times New Roman" w:hAnsi="Times New Roman" w:cs="Times New Roman"/>
-                          <w:b/>
-                          <w:bCs/>
                           <w:color w:val="A6A6A6" w:themeColor="background1" w:themeShade="A6"/>
                           <w:lang w:val="en-US"/>
                         </w:rPr>
@@ -164,140 +305,7 @@
         <mc:AlternateContent>
           <mc:Choice Requires="wps">
             <w:drawing>
-              <wp:anchor distT="0" distB="0" distL="114300" distR="114300" simplePos="0" relativeHeight="251689984" behindDoc="0" locked="0" layoutInCell="1" allowOverlap="1" wp14:anchorId="39EB07FC" wp14:editId="0DFC2BFB">
-                <wp:simplePos x="0" y="0"/>
-                <wp:positionH relativeFrom="margin">
-                  <wp:posOffset>888365</wp:posOffset>
-                </wp:positionH>
-                <wp:positionV relativeFrom="paragraph">
-                  <wp:posOffset>9370060</wp:posOffset>
-                </wp:positionV>
-                <wp:extent cx="1620000" cy="540000"/>
-                <wp:effectExtent l="0" t="0" r="0" b="0"/>
-                <wp:wrapNone/>
-                <wp:docPr id="1339870459" name="Поле 3"/>
-                <wp:cNvGraphicFramePr/>
-                <a:graphic xmlns:a="http://schemas.openxmlformats.org/drawingml/2006/main">
-                  <a:graphicData uri="http://schemas.microsoft.com/office/word/2010/wordprocessingShape">
-                    <wps:wsp>
-                      <wps:cNvSpPr txBox="1"/>
-                      <wps:spPr>
-                        <a:xfrm>
-                          <a:off x="0" y="0"/>
-                          <a:ext cx="1620000" cy="540000"/>
-                        </a:xfrm>
-                        <a:prstGeom prst="rect">
-                          <a:avLst/>
-                        </a:prstGeom>
-                        <a:noFill/>
-                        <a:ln w="6350">
-                          <a:noFill/>
-                        </a:ln>
-                      </wps:spPr>
-                      <wps:txbx>
-                        <w:txbxContent>
-                          <w:p>
-                            <w:pPr>
-                              <w:rPr>
-                                <w:rFonts w:ascii="Times New Roman" w:hAnsi="Times New Roman" w:cs="Times New Roman"/>
-                                <w:b/>
-                                <w:bCs/>
-                                <w:color w:val="A6A6A6" w:themeColor="background1" w:themeShade="A6"/>
-                                <w:lang w:val="en-US"/>
-                              </w:rPr>
-                            </w:pPr>
-                            <w:r>
-                              <w:rPr>
-                                <w:rFonts w:ascii="Times New Roman" w:hAnsi="Times New Roman" w:cs="Times New Roman"/>
-                                <w:b/>
-                                <w:bCs/>
-                                <w:color w:val="A6A6A6" w:themeColor="background1" w:themeShade="A6"/>
-                                <w:lang w:val="en-US"/>
-                              </w:rPr>
-                              <w:t>Telegram / Instagram:</w:t>
-                            </w:r>
-                            <w:r>
-                              <w:rPr>
-                                <w:rFonts w:ascii="Times New Roman" w:hAnsi="Times New Roman" w:cs="Times New Roman"/>
-                                <w:b/>
-                                <w:bCs/>
-                                <w:color w:val="A6A6A6" w:themeColor="background1" w:themeShade="A6"/>
-                                <w:lang w:val="en-US"/>
-                              </w:rPr>
-                              <w:br/>
-                              <w:t>@vadymvoitsekhovskyi</w:t>
-                            </w:r>
-                          </w:p>
-                        </w:txbxContent>
-                      </wps:txbx>
-                      <wps:bodyPr rot="0" spcFirstLastPara="0" vertOverflow="overflow" horzOverflow="overflow" vert="horz" wrap="square" lIns="91440" tIns="45720" rIns="91440" bIns="45720" numCol="1" spcCol="0" rtlCol="0" fromWordArt="0" anchor="t" anchorCtr="0" forceAA="0" compatLnSpc="1">
-                        <a:prstTxWarp prst="textNoShape">
-                          <a:avLst/>
-                        </a:prstTxWarp>
-                        <a:noAutofit/>
-                      </wps:bodyPr>
-                    </wps:wsp>
-                  </a:graphicData>
-                </a:graphic>
-                <wp14:sizeRelH relativeFrom="margin">
-                  <wp14:pctWidth>0</wp14:pctWidth>
-                </wp14:sizeRelH>
-                <wp14:sizeRelV relativeFrom="margin">
-                  <wp14:pctHeight>0</wp14:pctHeight>
-                </wp14:sizeRelV>
-              </wp:anchor>
-            </w:drawing>
-          </mc:Choice>
-          <mc:Fallback>
-            <w:pict>
-              <v:shape w14:anchorId="39EB07FC" id="_x0000_s1027" type="#_x0000_t202" style="position:absolute;margin-left:69.95pt;margin-top:737.8pt;width:127.55pt;height:42.5pt;z-index:251689984;visibility:visible;mso-wrap-style:square;mso-width-percent:0;mso-height-percent:0;mso-wrap-distance-left:9pt;mso-wrap-distance-top:0;mso-wrap-distance-right:9pt;mso-wrap-distance-bottom:0;mso-position-horizontal:absolute;mso-position-horizontal-relative:margin;mso-position-vertical:absolute;mso-position-vertical-relative:text;mso-width-percent:0;mso-height-percent:0;mso-width-relative:margin;mso-height-relative:margin;v-text-anchor:top" o:gfxdata="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" filled="f" stroked="f" strokeweight=".5pt">
-                <v:textbox>
-                  <w:txbxContent>
-                    <w:p>
-                      <w:pPr>
-                        <w:rPr>
-                          <w:rFonts w:ascii="Times New Roman" w:hAnsi="Times New Roman" w:cs="Times New Roman"/>
-                          <w:b/>
-                          <w:bCs/>
-                          <w:color w:val="A6A6A6" w:themeColor="background1" w:themeShade="A6"/>
-                          <w:lang w:val="en-US"/>
-                        </w:rPr>
-                      </w:pPr>
-                      <w:r>
-                        <w:rPr>
-                          <w:rFonts w:ascii="Times New Roman" w:hAnsi="Times New Roman" w:cs="Times New Roman"/>
-                          <w:b/>
-                          <w:bCs/>
-                          <w:color w:val="A6A6A6" w:themeColor="background1" w:themeShade="A6"/>
-                          <w:lang w:val="en-US"/>
-                        </w:rPr>
-                        <w:t>Telegram / Instagram:</w:t>
-                      </w:r>
-                      <w:r>
-                        <w:rPr>
-                          <w:rFonts w:ascii="Times New Roman" w:hAnsi="Times New Roman" w:cs="Times New Roman"/>
-                          <w:b/>
-                          <w:bCs/>
-                          <w:color w:val="A6A6A6" w:themeColor="background1" w:themeShade="A6"/>
-                          <w:lang w:val="en-US"/>
-                        </w:rPr>
-                        <w:br/>
-                        <w:t>@vadymvoitsekhovskyi</w:t>
-                      </w:r>
-                    </w:p>
-                  </w:txbxContent>
-                </v:textbox>
-                <w10:wrap anchorx="margin"/>
-              </v:shape>
-            </w:pict>
-          </mc:Fallback>
-        </mc:AlternateContent>
-      </w:r>
-      <w:r>
-        <mc:AlternateContent>
-          <mc:Choice Requires="wps">
-            <w:drawing>
-              <wp:anchor distT="0" distB="0" distL="114300" distR="114300" simplePos="0" relativeHeight="251685888" behindDoc="0" locked="0" layoutInCell="1" allowOverlap="1" wp14:anchorId="6085979E" wp14:editId="1D0FCD59">
+              <wp:anchor distT="0" distB="0" distL="114300" distR="114300" simplePos="0" relativeHeight="251685888" behindDoc="0" locked="0" layoutInCell="1" allowOverlap="1" wp14:anchorId="6085979E" wp14:editId="0AE4CE62">
                 <wp:simplePos x="0" y="0"/>
                 <wp:positionH relativeFrom="margin">
                   <wp:align>left</wp:align>
@@ -361,7 +369,24 @@
                                 <w:sz w:val="24"/>
                                 <w:szCs w:val="24"/>
                               </w:rPr>
-                              <w:t xml:space="preserve"> refactoring and correcting errors in the code, I know how to compile and execute project documentation. I know two languages ​​- </w:t>
+                              <w:t xml:space="preserve"> refactoring and correcting errors in the code, I </w:t>
+                            </w:r>
+                            <w:r>
+                              <w:rPr>
+                                <w:rFonts w:ascii="Times New Roman" w:hAnsi="Times New Roman" w:cs="Times New Roman"/>
+                                <w:sz w:val="24"/>
+                                <w:szCs w:val="24"/>
+                                <w:lang w:val="en-US"/>
+                              </w:rPr>
+                              <w:t>can</w:t>
+                            </w:r>
+                            <w:r>
+                              <w:rPr>
+                                <w:rFonts w:ascii="Times New Roman" w:hAnsi="Times New Roman" w:cs="Times New Roman"/>
+                                <w:sz w:val="24"/>
+                                <w:szCs w:val="24"/>
+                              </w:rPr>
+                              <w:t xml:space="preserve"> compile and execute project documentation. I know two languages ​​- </w:t>
                             </w:r>
                             <w:r>
                               <w:rPr>
@@ -463,7 +488,24 @@
                           <w:sz w:val="24"/>
                           <w:szCs w:val="24"/>
                         </w:rPr>
-                        <w:t xml:space="preserve"> refactoring and correcting errors in the code, I know how to compile and execute project documentation. I know two languages ​​- </w:t>
+                        <w:t xml:space="preserve"> refactoring and correcting errors in the code, I </w:t>
+                      </w:r>
+                      <w:r>
+                        <w:rPr>
+                          <w:rFonts w:ascii="Times New Roman" w:hAnsi="Times New Roman" w:cs="Times New Roman"/>
+                          <w:sz w:val="24"/>
+                          <w:szCs w:val="24"/>
+                          <w:lang w:val="en-US"/>
+                        </w:rPr>
+                        <w:t>can</w:t>
+                      </w:r>
+                      <w:r>
+                        <w:rPr>
+                          <w:rFonts w:ascii="Times New Roman" w:hAnsi="Times New Roman" w:cs="Times New Roman"/>
+                          <w:sz w:val="24"/>
+                          <w:szCs w:val="24"/>
+                        </w:rPr>
+                        <w:t xml:space="preserve"> compile and execute project documentation. I know two languages ​​- </w:t>
                       </w:r>
                       <w:r>
                         <w:rPr>
@@ -520,7 +562,7 @@
         <mc:AlternateContent>
           <mc:Choice Requires="wps">
             <w:drawing>
-              <wp:anchor distT="0" distB="0" distL="114300" distR="114300" simplePos="0" relativeHeight="251683840" behindDoc="0" locked="0" layoutInCell="1" allowOverlap="1" wp14:anchorId="7E89C42F" wp14:editId="02453A5A">
+              <wp:anchor distT="0" distB="0" distL="114300" distR="114300" simplePos="0" relativeHeight="251683840" behindDoc="0" locked="0" layoutInCell="1" allowOverlap="1" wp14:anchorId="7E89C42F" wp14:editId="4511CF93">
                 <wp:simplePos x="0" y="0"/>
                 <wp:positionH relativeFrom="margin">
                   <wp:align>left</wp:align>
@@ -623,7 +665,7 @@
         <mc:AlternateContent>
           <mc:Choice Requires="wps">
             <w:drawing>
-              <wp:anchor distT="0" distB="0" distL="114300" distR="114300" simplePos="0" relativeHeight="251681792" behindDoc="0" locked="0" layoutInCell="1" allowOverlap="1" wp14:anchorId="257BC703" wp14:editId="66526958">
+              <wp:anchor distT="0" distB="0" distL="114300" distR="114300" simplePos="0" relativeHeight="251681792" behindDoc="0" locked="0" layoutInCell="1" allowOverlap="1" wp14:anchorId="257BC703" wp14:editId="57551058">
                 <wp:simplePos x="0" y="0"/>
                 <wp:positionH relativeFrom="margin">
                   <wp:posOffset>4831080</wp:posOffset>
@@ -631,7 +673,7 @@
                 <wp:positionV relativeFrom="paragraph">
                   <wp:posOffset>7251700</wp:posOffset>
                 </wp:positionV>
-                <wp:extent cx="2160000" cy="720000"/>
+                <wp:extent cx="1080000" cy="720000"/>
                 <wp:effectExtent l="0" t="0" r="0" b="4445"/>
                 <wp:wrapNone/>
                 <wp:docPr id="806708466" name="Поле 3"/>
@@ -643,7 +685,7 @@
                       <wps:spPr>
                         <a:xfrm>
                           <a:off x="0" y="0"/>
-                          <a:ext cx="2160000" cy="720000"/>
+                          <a:ext cx="1080000" cy="720000"/>
                         </a:xfrm>
                         <a:prstGeom prst="rect">
                           <a:avLst/>
@@ -729,7 +771,7 @@
           </mc:Choice>
           <mc:Fallback>
             <w:pict>
-              <v:shape w14:anchorId="257BC703" id="_x0000_s1030" type="#_x0000_t202" style="position:absolute;margin-left:380.4pt;margin-top:571pt;width:170.1pt;height:56.7pt;z-index:251681792;visibility:visible;mso-wrap-style:square;mso-width-percent:0;mso-height-percent:0;mso-wrap-distance-left:9pt;mso-wrap-distance-top:0;mso-wrap-distance-right:9pt;mso-wrap-distance-bottom:0;mso-position-horizontal:absolute;mso-position-horizontal-relative:margin;mso-position-vertical:absolute;mso-position-vertical-relative:text;mso-width-percent:0;mso-height-percent:0;mso-width-relative:margin;mso-height-relative:margin;v-text-anchor:top" o:gfxdata="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" filled="f" stroked="f" strokeweight=".5pt">
+              <v:shape w14:anchorId="257BC703" id="_x0000_s1030" type="#_x0000_t202" style="position:absolute;margin-left:380.4pt;margin-top:571pt;width:85.05pt;height:56.7pt;z-index:251681792;visibility:visible;mso-wrap-style:square;mso-width-percent:0;mso-height-percent:0;mso-wrap-distance-left:9pt;mso-wrap-distance-top:0;mso-wrap-distance-right:9pt;mso-wrap-distance-bottom:0;mso-position-horizontal:absolute;mso-position-horizontal-relative:margin;mso-position-vertical:absolute;mso-position-vertical-relative:text;mso-width-percent:0;mso-height-percent:0;mso-width-relative:margin;mso-height-relative:margin;v-text-anchor:top" o:gfxdata="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" filled="f" stroked="f" strokeweight=".5pt">
                 <v:textbox>
                   <w:txbxContent>
                     <w:p>
@@ -796,7 +838,7 @@
         <mc:AlternateContent>
           <mc:Choice Requires="wps">
             <w:drawing>
-              <wp:anchor distT="0" distB="0" distL="114300" distR="114300" simplePos="0" relativeHeight="251677696" behindDoc="0" locked="0" layoutInCell="1" allowOverlap="1" wp14:anchorId="2C54B0E5" wp14:editId="092ECEFA">
+              <wp:anchor distT="0" distB="0" distL="114300" distR="114300" simplePos="0" relativeHeight="251677696" behindDoc="0" locked="0" layoutInCell="1" allowOverlap="1" wp14:anchorId="2C54B0E5" wp14:editId="7560E6EB">
                 <wp:simplePos x="0" y="0"/>
                 <wp:positionH relativeFrom="margin">
                   <wp:posOffset>2202180</wp:posOffset>
@@ -804,7 +846,7 @@
                 <wp:positionV relativeFrom="paragraph">
                   <wp:posOffset>7254240</wp:posOffset>
                 </wp:positionV>
-                <wp:extent cx="2697480" cy="720000"/>
+                <wp:extent cx="2520000" cy="720000"/>
                 <wp:effectExtent l="0" t="0" r="0" b="4445"/>
                 <wp:wrapNone/>
                 <wp:docPr id="1316431920" name="Поле 3"/>
@@ -816,7 +858,7 @@
                       <wps:spPr>
                         <a:xfrm>
                           <a:off x="0" y="0"/>
-                          <a:ext cx="2697480" cy="720000"/>
+                          <a:ext cx="2520000" cy="720000"/>
                         </a:xfrm>
                         <a:prstGeom prst="rect">
                           <a:avLst/>
@@ -893,7 +935,7 @@
           </mc:Choice>
           <mc:Fallback>
             <w:pict>
-              <v:shape w14:anchorId="2C54B0E5" id="_x0000_s1031" type="#_x0000_t202" style="position:absolute;margin-left:173.4pt;margin-top:571.2pt;width:212.4pt;height:56.7pt;z-index:251677696;visibility:visible;mso-wrap-style:square;mso-width-percent:0;mso-height-percent:0;mso-wrap-distance-left:9pt;mso-wrap-distance-top:0;mso-wrap-distance-right:9pt;mso-wrap-distance-bottom:0;mso-position-horizontal:absolute;mso-position-horizontal-relative:margin;mso-position-vertical:absolute;mso-position-vertical-relative:text;mso-width-percent:0;mso-height-percent:0;mso-width-relative:margin;mso-height-relative:margin;v-text-anchor:top" o:gfxdata="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" filled="f" stroked="f" strokeweight=".5pt">
+              <v:shape w14:anchorId="2C54B0E5" id="_x0000_s1031" type="#_x0000_t202" style="position:absolute;margin-left:173.4pt;margin-top:571.2pt;width:198.45pt;height:56.7pt;z-index:251677696;visibility:visible;mso-wrap-style:square;mso-width-percent:0;mso-height-percent:0;mso-wrap-distance-left:9pt;mso-wrap-distance-top:0;mso-wrap-distance-right:9pt;mso-wrap-distance-bottom:0;mso-position-horizontal:absolute;mso-position-horizontal-relative:margin;mso-position-vertical:absolute;mso-position-vertical-relative:text;mso-width-percent:0;mso-height-percent:0;mso-width-relative:margin;mso-height-relative:margin;v-text-anchor:top" o:gfxdata="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" filled="f" stroked="f" strokeweight=".5pt">
                 <v:textbox>
                   <w:txbxContent>
                     <w:p>
@@ -951,7 +993,7 @@
         <mc:AlternateContent>
           <mc:Choice Requires="wps">
             <w:drawing>
-              <wp:anchor distT="0" distB="0" distL="114300" distR="114300" simplePos="0" relativeHeight="251675648" behindDoc="0" locked="0" layoutInCell="1" allowOverlap="1" wp14:anchorId="05FBA82F" wp14:editId="61E81D7A">
+              <wp:anchor distT="0" distB="0" distL="114300" distR="114300" simplePos="0" relativeHeight="251675648" behindDoc="0" locked="0" layoutInCell="1" allowOverlap="1" wp14:anchorId="05FBA82F" wp14:editId="2187B53E">
                 <wp:simplePos x="0" y="0"/>
                 <wp:positionH relativeFrom="margin">
                   <wp:align>left</wp:align>
@@ -1122,7 +1164,7 @@
         <mc:AlternateContent>
           <mc:Choice Requires="wps">
             <w:drawing>
-              <wp:anchor distT="0" distB="0" distL="114300" distR="114300" simplePos="0" relativeHeight="251673600" behindDoc="0" locked="0" layoutInCell="1" allowOverlap="1" wp14:anchorId="76ABE404" wp14:editId="2E26A071">
+              <wp:anchor distT="0" distB="0" distL="114300" distR="114300" simplePos="0" relativeHeight="251673600" behindDoc="0" locked="0" layoutInCell="1" allowOverlap="1" wp14:anchorId="76ABE404" wp14:editId="6E40C657">
                 <wp:simplePos x="0" y="0"/>
                 <wp:positionH relativeFrom="margin">
                   <wp:align>left</wp:align>
@@ -1229,7 +1271,7 @@
         <mc:AlternateContent>
           <mc:Choice Requires="wps">
             <w:drawing>
-              <wp:anchor distT="0" distB="0" distL="114300" distR="114300" simplePos="0" relativeHeight="251671552" behindDoc="0" locked="0" layoutInCell="1" allowOverlap="1" wp14:anchorId="0A9544FE" wp14:editId="48747749">
+              <wp:anchor distT="0" distB="0" distL="114300" distR="114300" simplePos="0" relativeHeight="251671552" behindDoc="0" locked="0" layoutInCell="1" allowOverlap="1" wp14:anchorId="0A9544FE" wp14:editId="4605E7FF">
                 <wp:simplePos x="0" y="0"/>
                 <wp:positionH relativeFrom="margin">
                   <wp:align>left</wp:align>
@@ -1430,7 +1472,7 @@
         <mc:AlternateContent>
           <mc:Choice Requires="wps">
             <w:drawing>
-              <wp:anchor distT="0" distB="0" distL="114300" distR="114300" simplePos="0" relativeHeight="251668480" behindDoc="0" locked="0" layoutInCell="1" allowOverlap="1" wp14:anchorId="66389244" wp14:editId="240CCE4E">
+              <wp:anchor distT="0" distB="0" distL="114300" distR="114300" simplePos="0" relativeHeight="251668480" behindDoc="0" locked="0" layoutInCell="1" allowOverlap="1" wp14:anchorId="66389244" wp14:editId="6BA20D28">
                 <wp:simplePos x="0" y="0"/>
                 <wp:positionH relativeFrom="margin">
                   <wp:align>left</wp:align>
@@ -1537,7 +1579,7 @@
         <mc:AlternateContent>
           <mc:Choice Requires="wps">
             <w:drawing>
-              <wp:anchor distT="0" distB="0" distL="114300" distR="114300" simplePos="0" relativeHeight="251666432" behindDoc="0" locked="0" layoutInCell="1" allowOverlap="1" wp14:anchorId="2E4A2D55" wp14:editId="4F793315">
+              <wp:anchor distT="0" distB="0" distL="114300" distR="114300" simplePos="0" relativeHeight="251666432" behindDoc="0" locked="0" layoutInCell="1" allowOverlap="1" wp14:anchorId="2E4A2D55" wp14:editId="42DFAA79">
                 <wp:simplePos x="0" y="0"/>
                 <wp:positionH relativeFrom="margin">
                   <wp:align>left</wp:align>
@@ -1602,7 +1644,43 @@
                                 <w:szCs w:val="24"/>
                                 <w:lang w:val="en-US"/>
                               </w:rPr>
-                              <w:t>I learned to work with various technologies, including .NET MVC, Razor, WPF, Java Spring, JavaFX, JS, Python, Docker, PostgreSQL/MySQL.</w:t>
+                              <w:t xml:space="preserve">I learned to work with various technologies, including </w:t>
+                            </w:r>
+                            <w:r>
+                              <w:rPr>
+                                <w:rFonts w:ascii="Times New Roman" w:hAnsi="Times New Roman" w:cs="Times New Roman"/>
+                                <w:sz w:val="24"/>
+                                <w:szCs w:val="24"/>
+                                <w:lang w:val="en-US"/>
+                              </w:rPr>
+                              <w:t>ASP</w:t>
+                            </w:r>
+                            <w:r>
+                              <w:rPr>
+                                <w:rFonts w:ascii="Times New Roman" w:hAnsi="Times New Roman" w:cs="Times New Roman"/>
+                                <w:sz w:val="24"/>
+                                <w:szCs w:val="24"/>
+                                <w:lang w:val="en-US"/>
+                              </w:rPr>
+                              <w:t>.NET MVC, Razor</w:t>
+                            </w:r>
+                            <w:r>
+                              <w:rPr>
+                                <w:rFonts w:ascii="Times New Roman" w:hAnsi="Times New Roman" w:cs="Times New Roman"/>
+                                <w:sz w:val="24"/>
+                                <w:szCs w:val="24"/>
+                                <w:lang w:val="en-US"/>
+                              </w:rPr>
+                              <w:t>/Blazor</w:t>
+                            </w:r>
+                            <w:r>
+                              <w:rPr>
+                                <w:rFonts w:ascii="Times New Roman" w:hAnsi="Times New Roman" w:cs="Times New Roman"/>
+                                <w:sz w:val="24"/>
+                                <w:szCs w:val="24"/>
+                                <w:lang w:val="en-US"/>
+                              </w:rPr>
+                              <w:t>, WPF, Java Spring, JavaFX, JS, Python, Docker, PostgreSQL/MySQL.</w:t>
                             </w:r>
                             <w:r>
                               <w:rPr>
@@ -1689,7 +1767,43 @@
                           <w:szCs w:val="24"/>
                           <w:lang w:val="en-US"/>
                         </w:rPr>
-                        <w:t>I learned to work with various technologies, including .NET MVC, Razor, WPF, Java Spring, JavaFX, JS, Python, Docker, PostgreSQL/MySQL.</w:t>
+                        <w:t xml:space="preserve">I learned to work with various technologies, including </w:t>
+                      </w:r>
+                      <w:r>
+                        <w:rPr>
+                          <w:rFonts w:ascii="Times New Roman" w:hAnsi="Times New Roman" w:cs="Times New Roman"/>
+                          <w:sz w:val="24"/>
+                          <w:szCs w:val="24"/>
+                          <w:lang w:val="en-US"/>
+                        </w:rPr>
+                        <w:t>ASP</w:t>
+                      </w:r>
+                      <w:r>
+                        <w:rPr>
+                          <w:rFonts w:ascii="Times New Roman" w:hAnsi="Times New Roman" w:cs="Times New Roman"/>
+                          <w:sz w:val="24"/>
+                          <w:szCs w:val="24"/>
+                          <w:lang w:val="en-US"/>
+                        </w:rPr>
+                        <w:t>.NET MVC, Razor</w:t>
+                      </w:r>
+                      <w:r>
+                        <w:rPr>
+                          <w:rFonts w:ascii="Times New Roman" w:hAnsi="Times New Roman" w:cs="Times New Roman"/>
+                          <w:sz w:val="24"/>
+                          <w:szCs w:val="24"/>
+                          <w:lang w:val="en-US"/>
+                        </w:rPr>
+                        <w:t>/Blazor</w:t>
+                      </w:r>
+                      <w:r>
+                        <w:rPr>
+                          <w:rFonts w:ascii="Times New Roman" w:hAnsi="Times New Roman" w:cs="Times New Roman"/>
+                          <w:sz w:val="24"/>
+                          <w:szCs w:val="24"/>
+                          <w:lang w:val="en-US"/>
+                        </w:rPr>
+                        <w:t>, WPF, Java Spring, JavaFX, JS, Python, Docker, PostgreSQL/MySQL.</w:t>
                       </w:r>
                       <w:r>
                         <w:rPr>
@@ -1730,7 +1844,7 @@
         <mc:AlternateContent>
           <mc:Choice Requires="wps">
             <w:drawing>
-              <wp:anchor distT="0" distB="0" distL="114300" distR="114300" simplePos="0" relativeHeight="251664384" behindDoc="0" locked="0" layoutInCell="1" allowOverlap="1" wp14:anchorId="5D1006B9" wp14:editId="113FBFDE">
+              <wp:anchor distT="0" distB="0" distL="114300" distR="114300" simplePos="0" relativeHeight="251664384" behindDoc="0" locked="0" layoutInCell="1" allowOverlap="1" wp14:anchorId="5D1006B9" wp14:editId="199BB003">
                 <wp:simplePos x="0" y="0"/>
                 <wp:positionH relativeFrom="margin">
                   <wp:align>left</wp:align>
@@ -1837,7 +1951,7 @@
         <mc:AlternateContent>
           <mc:Choice Requires="wps">
             <w:drawing>
-              <wp:anchor distT="0" distB="0" distL="114300" distR="114300" simplePos="0" relativeHeight="251662336" behindDoc="0" locked="0" layoutInCell="1" allowOverlap="1" wp14:anchorId="45BDF4CA" wp14:editId="2C567076">
+              <wp:anchor distT="0" distB="0" distL="114300" distR="114300" simplePos="0" relativeHeight="251662336" behindDoc="0" locked="0" layoutInCell="1" allowOverlap="1" wp14:anchorId="45BDF4CA" wp14:editId="04BC2495">
                 <wp:simplePos x="0" y="0"/>
                 <wp:positionH relativeFrom="margin">
                   <wp:align>left</wp:align>
@@ -1992,7 +2106,7 @@
         <mc:AlternateContent>
           <mc:Choice Requires="wps">
             <w:drawing>
-              <wp:anchor distT="0" distB="0" distL="114300" distR="114300" simplePos="0" relativeHeight="251660288" behindDoc="0" locked="0" layoutInCell="1" allowOverlap="1" wp14:anchorId="412F1D03" wp14:editId="74D1D856">
+              <wp:anchor distT="0" distB="0" distL="114300" distR="114300" simplePos="0" relativeHeight="251660288" behindDoc="0" locked="0" layoutInCell="1" allowOverlap="1" wp14:anchorId="412F1D03" wp14:editId="40D4122A">
                 <wp:simplePos x="0" y="0"/>
                 <wp:positionH relativeFrom="margin">
                   <wp:align>left</wp:align>
@@ -2099,7 +2213,7 @@
         <mc:AlternateContent>
           <mc:Choice Requires="wps">
             <w:drawing>
-              <wp:anchor distT="0" distB="0" distL="114300" distR="114300" simplePos="0" relativeHeight="251659264" behindDoc="0" locked="0" layoutInCell="1" allowOverlap="1" wp14:anchorId="7291DB08" wp14:editId="3FF2EFE1">
+              <wp:anchor distT="0" distB="0" distL="114300" distR="114300" simplePos="0" relativeHeight="251659264" behindDoc="0" locked="0" layoutInCell="1" allowOverlap="1" wp14:anchorId="7291DB08" wp14:editId="22C9AB47">
                 <wp:simplePos x="0" y="0"/>
                 <wp:positionH relativeFrom="page">
                   <wp:posOffset>2727960</wp:posOffset>
@@ -2274,7 +2388,7 @@
       </w:r>
       <w:r>
         <w:drawing>
-          <wp:inline distT="0" distB="0" distL="0" distR="0" wp14:anchorId="466CAD8E" wp14:editId="75703D5F">
+          <wp:inline distT="0" distB="0" distL="0" distR="0" wp14:anchorId="466CAD8E" wp14:editId="2DBC8A5A">
             <wp:extent cx="1800000" cy="2380328"/>
             <wp:effectExtent l="0" t="0" r="0" b="1270"/>
             <wp:docPr id="487122833" name="Рисунок 1"/>
@@ -2327,7 +2441,7 @@
 </file>
 
 <file path=word/styles.xml><?xml version="1.0" encoding="utf-8"?>
-<w:styles xmlns:mc="http://schemas.openxmlformats.org/markup-compatibility/2006" xmlns:r="http://schemas.openxmlformats.org/officeDocument/2006/relationships" xmlns:w="http://schemas.openxmlformats.org/wordprocessingml/2006/main" xmlns:w14="http://schemas.microsoft.com/office/word/2010/wordml" xmlns:w15="http://schemas.microsoft.com/office/word/2012/wordml" xmlns:w16cex="http://schemas.microsoft.com/office/word/2018/wordml/cex" xmlns:w16cid="http://schemas.microsoft.com/office/word/2016/wordml/cid" xmlns:w16="http://schemas.microsoft.com/office/word/2018/wordml" xmlns:w16du="http://schemas.microsoft.com/office/word/2023/wordml/word16du" xmlns:w16sdtdh="http://schemas.microsoft.com/office/word/2020/wordml/sdtdatahash" xmlns:w16sdtfl="http://schemas.microsoft.com/office/word/2024/wordml/sdtformatlock" xmlns:w16se="http://schemas.microsoft.com/office/word/2015/wordml/symex" mc:Ignorable="w14 w15 w16se w16cid w16 w16cex w16sdtdh w16sdtfl w16du">
+<w:styles xmlns:mc="http://schemas.openxmlformats.org/markup-compatibility/2006" xmlns:r="http://schemas.openxmlformats.org/officeDocument/2006/relationships" xmlns:w="http://schemas.openxmlformats.org/wordprocessingml/2006/main" xmlns:w14="http://schemas.microsoft.com/office/word/2010/wordml" xmlns:w15="http://schemas.microsoft.com/office/word/2012/wordml" xmlns:w16cex="http://schemas.microsoft.com/office/word/2018/wordml/cex" xmlns:w16cid="http://schemas.microsoft.com/office/word/2016/wordml/cid" xmlns:w16="http://schemas.microsoft.com/office/word/2018/wordml" xmlns:w16sdtdh="http://schemas.microsoft.com/office/word/2020/wordml/sdtdatahash" xmlns:w16se="http://schemas.microsoft.com/office/word/2015/wordml/symex" mc:Ignorable="w14 w15 w16se w16cid w16 w16cex w16sdtdh">
   <w:docDefaults>
     <w:rPrDefault>
       <w:rPr>

</xml_diff>